<commit_message>
cd files, word,ppt updated
</commit_message>
<xml_diff>
--- a/LOKESH/top pages LOKESH.docx
+++ b/LOKESH/top pages LOKESH.docx
@@ -73,7 +73,79 @@
             </w14:gradFill>
           </w14:textFill>
         </w:rPr>
-        <w:t>IOT BASED AUTOMATAIC BED VACANCY DETECTION SYSTEM IN HOSPITAL</w:t>
+        <w:t>IOT BASED</w:t>
+      </w:r>
+      <w:r>
+        <w:rPr>
+          <w:rFonts w:ascii="Times New Roman" w:hAnsi="Times New Roman" w:cs="Times New Roman"/>
+          <w:b/>
+          <w:bCs/>
+          <w:color w:val="94DA46"/>
+          <w:sz w:val="32"/>
+          <w:szCs w:val="32"/>
+          <w14:textFill>
+            <w14:gradFill>
+              <w14:gsLst>
+                <w14:gs w14:pos="0">
+                  <w14:srgbClr w14:val="94DA46">
+                    <w14:shade w14:val="30000"/>
+                    <w14:satMod w14:val="115000"/>
+                  </w14:srgbClr>
+                </w14:gs>
+                <w14:gs w14:pos="50000">
+                  <w14:srgbClr w14:val="94DA46">
+                    <w14:shade w14:val="67500"/>
+                    <w14:satMod w14:val="115000"/>
+                  </w14:srgbClr>
+                </w14:gs>
+                <w14:gs w14:pos="100000">
+                  <w14:srgbClr w14:val="94DA46">
+                    <w14:shade w14:val="100000"/>
+                    <w14:satMod w14:val="115000"/>
+                  </w14:srgbClr>
+                </w14:gs>
+              </w14:gsLst>
+              <w14:lin w14:ang="5400000" w14:scaled="0"/>
+            </w14:gradFill>
+          </w14:textFill>
+        </w:rPr>
+        <w:t xml:space="preserve"> AUTOMATIC</w:t>
+      </w:r>
+      <w:r>
+        <w:rPr>
+          <w:rFonts w:ascii="Times New Roman" w:hAnsi="Times New Roman" w:cs="Times New Roman"/>
+          <w:b/>
+          <w:bCs/>
+          <w:color w:val="94DA46"/>
+          <w:sz w:val="32"/>
+          <w:szCs w:val="32"/>
+          <w14:textFill>
+            <w14:gradFill>
+              <w14:gsLst>
+                <w14:gs w14:pos="0">
+                  <w14:srgbClr w14:val="94DA46">
+                    <w14:shade w14:val="30000"/>
+                    <w14:satMod w14:val="115000"/>
+                  </w14:srgbClr>
+                </w14:gs>
+                <w14:gs w14:pos="50000">
+                  <w14:srgbClr w14:val="94DA46">
+                    <w14:shade w14:val="67500"/>
+                    <w14:satMod w14:val="115000"/>
+                  </w14:srgbClr>
+                </w14:gs>
+                <w14:gs w14:pos="100000">
+                  <w14:srgbClr w14:val="94DA46">
+                    <w14:shade w14:val="100000"/>
+                    <w14:satMod w14:val="115000"/>
+                  </w14:srgbClr>
+                </w14:gs>
+              </w14:gsLst>
+              <w14:lin w14:ang="5400000" w14:scaled="0"/>
+            </w14:gradFill>
+          </w14:textFill>
+        </w:rPr>
+        <w:t xml:space="preserve"> BED VACANCY DETECTION SYSTEM IN HOSPITAL</w:t>
       </w:r>
     </w:p>
     <w:p>
@@ -357,7 +429,29 @@
                 <w:sz w:val="24"/>
                 <w:szCs w:val="24"/>
               </w:rPr>
-              <w:t>22MD1A0466</w:t>
+              <w:t>2</w:t>
+            </w:r>
+            <w:r>
+              <w:rPr>
+                <w:rFonts w:ascii="Times New Roman" w:hAnsi="Times New Roman" w:cs="Times New Roman"/>
+                <w:b/>
+                <w:bCs/>
+                <w:color w:val="0070C0"/>
+                <w:sz w:val="24"/>
+                <w:szCs w:val="24"/>
+              </w:rPr>
+              <w:t>1</w:t>
+            </w:r>
+            <w:r>
+              <w:rPr>
+                <w:rFonts w:ascii="Times New Roman" w:hAnsi="Times New Roman" w:cs="Times New Roman"/>
+                <w:b/>
+                <w:bCs/>
+                <w:color w:val="0070C0"/>
+                <w:sz w:val="24"/>
+                <w:szCs w:val="24"/>
+              </w:rPr>
+              <w:t>MD1A0466</w:t>
             </w:r>
           </w:p>
         </w:tc>
@@ -1184,7 +1278,43 @@
           <w:sz w:val="24"/>
           <w:szCs w:val="24"/>
         </w:rPr>
-        <w:t xml:space="preserve"> Rajamahendravaram (Affiliated to JNTU, Kakinada) is a bonafide record of the work done by them during the academic year 2024-2025 under the guidance and supervision. The results of this project have not been submitted to any other University or Institute for the award of any degree.</w:t>
+        <w:t xml:space="preserve"> </w:t>
+      </w:r>
+      <w:proofErr w:type="spellStart"/>
+      <w:r>
+        <w:rPr>
+          <w:rFonts w:ascii="Times New Roman" w:hAnsi="Times New Roman" w:cs="Times New Roman"/>
+          <w:sz w:val="24"/>
+          <w:szCs w:val="24"/>
+        </w:rPr>
+        <w:t>Rajamahendravaram</w:t>
+      </w:r>
+      <w:proofErr w:type="spellEnd"/>
+      <w:r>
+        <w:rPr>
+          <w:rFonts w:ascii="Times New Roman" w:hAnsi="Times New Roman" w:cs="Times New Roman"/>
+          <w:sz w:val="24"/>
+          <w:szCs w:val="24"/>
+        </w:rPr>
+        <w:t xml:space="preserve"> (Affiliated to JNTU, Kakinada) is a </w:t>
+      </w:r>
+      <w:proofErr w:type="spellStart"/>
+      <w:r>
+        <w:rPr>
+          <w:rFonts w:ascii="Times New Roman" w:hAnsi="Times New Roman" w:cs="Times New Roman"/>
+          <w:sz w:val="24"/>
+          <w:szCs w:val="24"/>
+        </w:rPr>
+        <w:t>bonafide</w:t>
+      </w:r>
+      <w:proofErr w:type="spellEnd"/>
+      <w:r>
+        <w:rPr>
+          <w:rFonts w:ascii="Times New Roman" w:hAnsi="Times New Roman" w:cs="Times New Roman"/>
+          <w:sz w:val="24"/>
+          <w:szCs w:val="24"/>
+        </w:rPr>
+        <w:t xml:space="preserve"> record of the work done by them during the academic year 2024-2025 under the guidance and supervision. The results of this project have not been submitted to any other University or Institute for the award of any degree.</w:t>
       </w:r>
     </w:p>
     <w:p>
@@ -1584,6 +1714,7 @@
         </w:rPr>
         <w:t xml:space="preserve">Dr. CH. SURYABABU </w:t>
       </w:r>
+      <w:proofErr w:type="spellStart"/>
       <w:r>
         <w:rPr>
           <w:rFonts w:ascii="Times New Roman" w:hAnsi="Times New Roman" w:cs="Times New Roman"/>
@@ -1594,6 +1725,7 @@
         </w:rPr>
         <w:t>M.Tech</w:t>
       </w:r>
+      <w:proofErr w:type="spellEnd"/>
       <w:r>
         <w:rPr>
           <w:rFonts w:ascii="Times New Roman" w:hAnsi="Times New Roman" w:cs="Times New Roman"/>
@@ -1746,6 +1878,8 @@
         </w:rPr>
         <w:t xml:space="preserve">Dr. CH. SURYABABU </w:t>
       </w:r>
+      <w:proofErr w:type="spellStart"/>
+      <w:proofErr w:type="gramStart"/>
       <w:r>
         <w:rPr>
           <w:rFonts w:ascii="Times New Roman" w:hAnsi="Times New Roman" w:cs="Times New Roman"/>
@@ -1756,6 +1890,8 @@
         </w:rPr>
         <w:t>M.Tech</w:t>
       </w:r>
+      <w:proofErr w:type="spellEnd"/>
+      <w:proofErr w:type="gramEnd"/>
       <w:r>
         <w:rPr>
           <w:rFonts w:ascii="Times New Roman" w:hAnsi="Times New Roman" w:cs="Times New Roman"/>
@@ -1874,6 +2010,7 @@
         </w:rPr>
         <w:t xml:space="preserve">RAO </w:t>
       </w:r>
+      <w:proofErr w:type="spellStart"/>
       <w:r>
         <w:rPr>
           <w:rFonts w:ascii="Times New Roman" w:hAnsi="Times New Roman" w:cs="Times New Roman"/>
@@ -1885,6 +2022,7 @@
         </w:rPr>
         <w:t>M.Tech</w:t>
       </w:r>
+      <w:proofErr w:type="spellEnd"/>
       <w:r>
         <w:rPr>
           <w:rFonts w:ascii="Times New Roman" w:hAnsi="Times New Roman" w:cs="Times New Roman"/>
@@ -1954,6 +2092,7 @@
         </w:rPr>
         <w:t xml:space="preserve">, </w:t>
       </w:r>
+      <w:proofErr w:type="spellStart"/>
       <w:r>
         <w:rPr>
           <w:rFonts w:ascii="Times New Roman" w:hAnsi="Times New Roman" w:cs="Times New Roman"/>
@@ -1964,6 +2103,7 @@
         </w:rPr>
         <w:t>M.Tech</w:t>
       </w:r>
+      <w:proofErr w:type="spellEnd"/>
       <w:r>
         <w:rPr>
           <w:rFonts w:ascii="Times New Roman" w:hAnsi="Times New Roman" w:cs="Times New Roman"/>
@@ -2419,7 +2559,47 @@
                 <w:sz w:val="28"/>
                 <w:szCs w:val="28"/>
               </w:rPr>
-              <w:t>22MD5A04</w:t>
+              <w:t>2</w:t>
+            </w:r>
+            <w:r>
+              <w:rPr>
+                <w:rFonts w:ascii="Times New Roman" w:hAnsi="Times New Roman" w:cs="Times New Roman"/>
+                <w:b/>
+                <w:bCs/>
+                <w:sz w:val="28"/>
+                <w:szCs w:val="28"/>
+              </w:rPr>
+              <w:t>1</w:t>
+            </w:r>
+            <w:r>
+              <w:rPr>
+                <w:rFonts w:ascii="Times New Roman" w:hAnsi="Times New Roman" w:cs="Times New Roman"/>
+                <w:b/>
+                <w:bCs/>
+                <w:sz w:val="28"/>
+                <w:szCs w:val="28"/>
+              </w:rPr>
+              <w:t>MD</w:t>
+            </w:r>
+            <w:r>
+              <w:rPr>
+                <w:rFonts w:ascii="Times New Roman" w:hAnsi="Times New Roman" w:cs="Times New Roman"/>
+                <w:b/>
+                <w:bCs/>
+                <w:sz w:val="28"/>
+                <w:szCs w:val="28"/>
+              </w:rPr>
+              <w:t>1</w:t>
+            </w:r>
+            <w:r>
+              <w:rPr>
+                <w:rFonts w:ascii="Times New Roman" w:hAnsi="Times New Roman" w:cs="Times New Roman"/>
+                <w:b/>
+                <w:bCs/>
+                <w:sz w:val="28"/>
+                <w:szCs w:val="28"/>
+              </w:rPr>
+              <w:t>A04</w:t>
             </w:r>
             <w:r>
               <w:rPr>

</xml_diff>